<commit_message>
Add HW3 variable selection
</commit_message>
<xml_diff>
--- a/HW3/Homework 3.docx
+++ b/HW3/Homework 3.docx
@@ -1,6 +1,6 @@
 
 <file path=word/document.xml><?xml version="1.0" encoding="utf-8"?>
-<w:document xmlns:wpc="http://schemas.microsoft.com/office/word/2010/wordprocessingCanvas" xmlns:cx="http://schemas.microsoft.com/office/drawing/2014/chartex" xmlns:cx1="http://schemas.microsoft.com/office/drawing/2015/9/8/chartex" xmlns:cx2="http://schemas.microsoft.com/office/drawing/2015/10/21/chartex" xmlns:cx3="http://schemas.microsoft.com/office/drawing/2016/5/9/chartex" xmlns:cx4="http://schemas.microsoft.com/office/drawing/2016/5/10/chartex" xmlns:cx5="http://schemas.microsoft.com/office/drawing/2016/5/11/chartex" xmlns:cx6="http://schemas.microsoft.com/office/drawing/2016/5/12/chartex" xmlns:cx7="http://schemas.microsoft.com/office/drawing/2016/5/13/chartex" xmlns:cx8="http://schemas.microsoft.com/office/drawing/2016/5/14/chartex" xmlns:mc="http://schemas.openxmlformats.org/markup-compatibility/2006" xmlns:aink="http://schemas.microsoft.com/office/drawing/2016/ink" xmlns:am3d="http://schemas.microsoft.com/office/drawing/2017/model3d" xmlns:o="urn:schemas-microsoft-com:office:office" xmlns:r="http://schemas.openxmlformats.org/officeDocument/2006/relationships" xmlns:m="http://schemas.openxmlformats.org/officeDocument/2006/math" xmlns:v="urn:schemas-microsoft-com:vml" xmlns:wp14="http://schemas.microsoft.com/office/word/2010/wordprocessingDrawing" xmlns:wp="http://schemas.openxmlformats.org/drawingml/2006/wordprocessingDrawing" xmlns:w10="urn:schemas-microsoft-com:office:word" xmlns:w="http://schemas.openxmlformats.org/wordprocessingml/2006/main" xmlns:w14="http://schemas.microsoft.com/office/word/2010/wordml" xmlns:w15="http://schemas.microsoft.com/office/word/2012/wordml" xmlns:w16cid="http://schemas.microsoft.com/office/word/2016/wordml/cid" xmlns:w16se="http://schemas.microsoft.com/office/word/2015/wordml/symex" xmlns:wpg="http://schemas.microsoft.com/office/word/2010/wordprocessingGroup" xmlns:wpi="http://schemas.microsoft.com/office/word/2010/wordprocessingInk" xmlns:wne="http://schemas.microsoft.com/office/word/2006/wordml" xmlns:wps="http://schemas.microsoft.com/office/word/2010/wordprocessingShape" mc:Ignorable="w14 w15 w16se w16cid wp14">
+<w:document xmlns:wpc="http://schemas.microsoft.com/office/word/2010/wordprocessingCanvas" xmlns:cx="http://schemas.microsoft.com/office/drawing/2014/chartex" xmlns:cx1="http://schemas.microsoft.com/office/drawing/2015/9/8/chartex" xmlns:mc="http://schemas.openxmlformats.org/markup-compatibility/2006" xmlns:o="urn:schemas-microsoft-com:office:office" xmlns:r="http://schemas.openxmlformats.org/officeDocument/2006/relationships" xmlns:m="http://schemas.openxmlformats.org/officeDocument/2006/math" xmlns:v="urn:schemas-microsoft-com:vml" xmlns:wp14="http://schemas.microsoft.com/office/word/2010/wordprocessingDrawing" xmlns:wp="http://schemas.openxmlformats.org/drawingml/2006/wordprocessingDrawing" xmlns:w10="urn:schemas-microsoft-com:office:word" xmlns:w="http://schemas.openxmlformats.org/wordprocessingml/2006/main" xmlns:w14="http://schemas.microsoft.com/office/word/2010/wordml" xmlns:w15="http://schemas.microsoft.com/office/word/2012/wordml" xmlns:w16se="http://schemas.microsoft.com/office/word/2015/wordml/symex" xmlns:wpg="http://schemas.microsoft.com/office/word/2010/wordprocessingGroup" xmlns:wpi="http://schemas.microsoft.com/office/word/2010/wordprocessingInk" xmlns:wne="http://schemas.microsoft.com/office/word/2006/wordml" xmlns:wps="http://schemas.microsoft.com/office/word/2010/wordprocessingShape" mc:Ignorable="w14 w15 w16se wp14">
   <w:body>
     <w:p>
       <w:pPr>
@@ -160,7 +160,7 @@
     </w:p>
     <w:p>
       <w:pPr>
-        <w:pStyle w:val="ListParagraph"/>
+        <w:pStyle w:val="a4"/>
         <w:numPr>
           <w:ilvl w:val="0"/>
           <w:numId w:val="3"/>
@@ -178,12 +178,47 @@
           <w:sz w:val="20"/>
           <w:szCs w:val="20"/>
         </w:rPr>
-        <w:t>Fit a linear regression on the whole training data and summarize the fitted model.</w:t>
+        <w:t xml:space="preserve">Fit a linear </w:t>
+      </w:r>
+      <w:proofErr w:type="gramStart"/>
+      <w:r>
+        <w:rPr>
+          <w:rFonts w:ascii="Arial" w:hAnsi="Arial" w:cs="Arial"/>
+          <w:sz w:val="20"/>
+          <w:szCs w:val="20"/>
+        </w:rPr>
+        <w:t>regression on the whole</w:t>
+      </w:r>
+      <w:proofErr w:type="gramEnd"/>
+      <w:r>
+        <w:rPr>
+          <w:rFonts w:ascii="Arial" w:hAnsi="Arial" w:cs="Arial"/>
+          <w:sz w:val="20"/>
+          <w:szCs w:val="20"/>
+        </w:rPr>
+        <w:t xml:space="preserve"> </w:t>
+      </w:r>
+      <w:r>
+        <w:rPr>
+          <w:rFonts w:ascii="Arial" w:hAnsi="Arial" w:cs="Arial"/>
+          <w:b/>
+          <w:sz w:val="20"/>
+          <w:szCs w:val="20"/>
+        </w:rPr>
+        <w:t>training data</w:t>
+      </w:r>
+      <w:r>
+        <w:rPr>
+          <w:rFonts w:ascii="Arial" w:hAnsi="Arial" w:cs="Arial"/>
+          <w:sz w:val="20"/>
+          <w:szCs w:val="20"/>
+        </w:rPr>
+        <w:t xml:space="preserve"> and summarize the fitted model.</w:t>
       </w:r>
     </w:p>
     <w:p>
       <w:pPr>
-        <w:pStyle w:val="ListParagraph"/>
+        <w:pStyle w:val="a4"/>
         <w:numPr>
           <w:ilvl w:val="0"/>
           <w:numId w:val="1"/>
@@ -217,12 +252,29 @@
           <w:sz w:val="20"/>
           <w:szCs w:val="20"/>
         </w:rPr>
-        <w:t>) to find a smaller model after variable selection.</w:t>
+        <w:t xml:space="preserve">) to find </w:t>
+      </w:r>
+      <w:r>
+        <w:rPr>
+          <w:rFonts w:ascii="Arial" w:hAnsi="Arial" w:cs="Arial"/>
+          <w:b/>
+          <w:sz w:val="20"/>
+          <w:szCs w:val="20"/>
+        </w:rPr>
+        <w:t>a smaller model after variable selection</w:t>
+      </w:r>
+      <w:r>
+        <w:rPr>
+          <w:rFonts w:ascii="Arial" w:hAnsi="Arial" w:cs="Arial"/>
+          <w:sz w:val="20"/>
+          <w:szCs w:val="20"/>
+        </w:rPr>
+        <w:t>.</w:t>
       </w:r>
     </w:p>
     <w:p>
       <w:pPr>
-        <w:pStyle w:val="ListParagraph"/>
+        <w:pStyle w:val="a4"/>
         <w:numPr>
           <w:ilvl w:val="0"/>
           <w:numId w:val="1"/>
@@ -240,12 +292,29 @@
           <w:sz w:val="20"/>
           <w:szCs w:val="20"/>
         </w:rPr>
-        <w:t>Compare the three models from the above analysis by comparing their prediction errors on the independently simulated test data.</w:t>
+        <w:t xml:space="preserve">Compare the three models from the above analysis by comparing their </w:t>
+      </w:r>
+      <w:r>
+        <w:rPr>
+          <w:rFonts w:ascii="Arial" w:hAnsi="Arial" w:cs="Arial"/>
+          <w:b/>
+          <w:sz w:val="20"/>
+          <w:szCs w:val="20"/>
+        </w:rPr>
+        <w:t>prediction errors</w:t>
+      </w:r>
+      <w:r>
+        <w:rPr>
+          <w:rFonts w:ascii="Arial" w:hAnsi="Arial" w:cs="Arial"/>
+          <w:sz w:val="20"/>
+          <w:szCs w:val="20"/>
+        </w:rPr>
+        <w:t xml:space="preserve"> on the independently simulated test data.</w:t>
       </w:r>
     </w:p>
     <w:p>
       <w:pPr>
-        <w:pStyle w:val="ListParagraph"/>
+        <w:pStyle w:val="a4"/>
         <w:numPr>
           <w:ilvl w:val="0"/>
           <w:numId w:val="1"/>
@@ -268,7 +337,7 @@
     </w:p>
     <w:p>
       <w:pPr>
-        <w:pStyle w:val="ListParagraph"/>
+        <w:pStyle w:val="a4"/>
         <w:numPr>
           <w:ilvl w:val="0"/>
           <w:numId w:val="1"/>
@@ -417,8 +486,6 @@
         </w:rPr>
         <w:t>a</w:t>
       </w:r>
-      <w:bookmarkStart w:id="0" w:name="_GoBack"/>
-      <w:bookmarkEnd w:id="0"/>
       <w:r>
         <w:rPr>
           <w:rFonts w:ascii="Arial" w:hAnsi="Arial" w:cs="Arial"/>
@@ -430,7 +497,7 @@
     </w:p>
     <w:p>
       <w:pPr>
-        <w:pStyle w:val="ListParagraph"/>
+        <w:pStyle w:val="a4"/>
         <w:numPr>
           <w:ilvl w:val="0"/>
           <w:numId w:val="2"/>
@@ -453,7 +520,7 @@
     </w:p>
     <w:p>
       <w:pPr>
-        <w:pStyle w:val="ListParagraph"/>
+        <w:pStyle w:val="a4"/>
         <w:numPr>
           <w:ilvl w:val="0"/>
           <w:numId w:val="2"/>
@@ -465,6 +532,8 @@
           <w:szCs w:val="20"/>
         </w:rPr>
       </w:pPr>
+      <w:bookmarkStart w:id="0" w:name="_GoBack"/>
+      <w:bookmarkEnd w:id="0"/>
       <w:r>
         <w:rPr>
           <w:rFonts w:ascii="Arial" w:hAnsi="Arial" w:cs="Arial"/>
@@ -476,14 +545,14 @@
     </w:p>
     <w:p>
       <w:pPr>
-        <w:pStyle w:val="ListParagraph"/>
+        <w:pStyle w:val="a4"/>
         <w:numPr>
           <w:ilvl w:val="0"/>
           <w:numId w:val="2"/>
         </w:numPr>
         <w:spacing w:line="276" w:lineRule="auto"/>
         <w:rPr>
-          <w:rStyle w:val="Hyperlink"/>
+          <w:rStyle w:val="a3"/>
           <w:rFonts w:ascii="Arial" w:hAnsi="Arial" w:cs="Arial"/>
           <w:color w:val="auto"/>
           <w:sz w:val="20"/>
@@ -512,7 +581,7 @@
 </file>
 
 <file path=word/numbering.xml><?xml version="1.0" encoding="utf-8"?>
-<w:numbering xmlns:wpc="http://schemas.microsoft.com/office/word/2010/wordprocessingCanvas" xmlns:cx="http://schemas.microsoft.com/office/drawing/2014/chartex" xmlns:cx1="http://schemas.microsoft.com/office/drawing/2015/9/8/chartex" xmlns:cx2="http://schemas.microsoft.com/office/drawing/2015/10/21/chartex" xmlns:cx3="http://schemas.microsoft.com/office/drawing/2016/5/9/chartex" xmlns:cx4="http://schemas.microsoft.com/office/drawing/2016/5/10/chartex" xmlns:cx5="http://schemas.microsoft.com/office/drawing/2016/5/11/chartex" xmlns:cx6="http://schemas.microsoft.com/office/drawing/2016/5/12/chartex" xmlns:cx7="http://schemas.microsoft.com/office/drawing/2016/5/13/chartex" xmlns:cx8="http://schemas.microsoft.com/office/drawing/2016/5/14/chartex" xmlns:mc="http://schemas.openxmlformats.org/markup-compatibility/2006" xmlns:aink="http://schemas.microsoft.com/office/drawing/2016/ink" xmlns:am3d="http://schemas.microsoft.com/office/drawing/2017/model3d" xmlns:o="urn:schemas-microsoft-com:office:office" xmlns:r="http://schemas.openxmlformats.org/officeDocument/2006/relationships" xmlns:m="http://schemas.openxmlformats.org/officeDocument/2006/math" xmlns:v="urn:schemas-microsoft-com:vml" xmlns:wp14="http://schemas.microsoft.com/office/word/2010/wordprocessingDrawing" xmlns:wp="http://schemas.openxmlformats.org/drawingml/2006/wordprocessingDrawing" xmlns:w10="urn:schemas-microsoft-com:office:word" xmlns:w="http://schemas.openxmlformats.org/wordprocessingml/2006/main" xmlns:w14="http://schemas.microsoft.com/office/word/2010/wordml" xmlns:w15="http://schemas.microsoft.com/office/word/2012/wordml" xmlns:w16cid="http://schemas.microsoft.com/office/word/2016/wordml/cid" xmlns:w16se="http://schemas.microsoft.com/office/word/2015/wordml/symex" xmlns:wpg="http://schemas.microsoft.com/office/word/2010/wordprocessingGroup" xmlns:wpi="http://schemas.microsoft.com/office/word/2010/wordprocessingInk" xmlns:wne="http://schemas.microsoft.com/office/word/2006/wordml" xmlns:wps="http://schemas.microsoft.com/office/word/2010/wordprocessingShape" mc:Ignorable="w14 w15 w16se w16cid wp14">
+<w:numbering xmlns:wpc="http://schemas.microsoft.com/office/word/2010/wordprocessingCanvas" xmlns:cx="http://schemas.microsoft.com/office/drawing/2014/chartex" xmlns:cx1="http://schemas.microsoft.com/office/drawing/2015/9/8/chartex" xmlns:mc="http://schemas.openxmlformats.org/markup-compatibility/2006" xmlns:o="urn:schemas-microsoft-com:office:office" xmlns:r="http://schemas.openxmlformats.org/officeDocument/2006/relationships" xmlns:m="http://schemas.openxmlformats.org/officeDocument/2006/math" xmlns:v="urn:schemas-microsoft-com:vml" xmlns:wp14="http://schemas.microsoft.com/office/word/2010/wordprocessingDrawing" xmlns:wp="http://schemas.openxmlformats.org/drawingml/2006/wordprocessingDrawing" xmlns:w10="urn:schemas-microsoft-com:office:word" xmlns:w="http://schemas.openxmlformats.org/wordprocessingml/2006/main" xmlns:w14="http://schemas.microsoft.com/office/word/2010/wordml" xmlns:w15="http://schemas.microsoft.com/office/word/2012/wordml" xmlns:w16se="http://schemas.microsoft.com/office/word/2015/wordml/symex" xmlns:wpg="http://schemas.microsoft.com/office/word/2010/wordprocessingGroup" xmlns:wpi="http://schemas.microsoft.com/office/word/2010/wordprocessingInk" xmlns:wne="http://schemas.microsoft.com/office/word/2006/wordml" xmlns:wps="http://schemas.microsoft.com/office/word/2010/wordprocessingShape" mc:Ignorable="w14 w15 w16se wp14">
   <w:abstractNum w:abstractNumId="0" w15:restartNumberingAfterBreak="0">
     <w:nsid w:val="0BB83963"/>
     <w:multiLevelType w:val="hybridMultilevel"/>
@@ -865,7 +934,7 @@
 </file>
 
 <file path=word/styles.xml><?xml version="1.0" encoding="utf-8"?>
-<w:styles xmlns:mc="http://schemas.openxmlformats.org/markup-compatibility/2006" xmlns:r="http://schemas.openxmlformats.org/officeDocument/2006/relationships" xmlns:w="http://schemas.openxmlformats.org/wordprocessingml/2006/main" xmlns:w14="http://schemas.microsoft.com/office/word/2010/wordml" xmlns:w15="http://schemas.microsoft.com/office/word/2012/wordml" xmlns:w16cid="http://schemas.microsoft.com/office/word/2016/wordml/cid" xmlns:w16se="http://schemas.microsoft.com/office/word/2015/wordml/symex" mc:Ignorable="w14 w15 w16se w16cid">
+<w:styles xmlns:mc="http://schemas.openxmlformats.org/markup-compatibility/2006" xmlns:r="http://schemas.openxmlformats.org/officeDocument/2006/relationships" xmlns:w="http://schemas.openxmlformats.org/wordprocessingml/2006/main" xmlns:w14="http://schemas.microsoft.com/office/word/2010/wordml" xmlns:w15="http://schemas.microsoft.com/office/word/2012/wordml" xmlns:w16se="http://schemas.microsoft.com/office/word/2015/wordml/symex" mc:Ignorable="w14 w15 w16se">
   <w:docDefaults>
     <w:rPrDefault>
       <w:rPr>
@@ -877,7 +946,7 @@
     </w:rPrDefault>
     <w:pPrDefault/>
   </w:docDefaults>
-  <w:latentStyles w:defLockedState="0" w:defUIPriority="99" w:defSemiHidden="0" w:defUnhideWhenUsed="0" w:defQFormat="0" w:count="376">
+  <w:latentStyles w:defLockedState="0" w:defUIPriority="99" w:defSemiHidden="0" w:defUnhideWhenUsed="0" w:defQFormat="0" w:count="371">
     <w:lsdException w:name="Normal" w:uiPriority="0" w:qFormat="1"/>
     <w:lsdException w:name="heading 1" w:uiPriority="9" w:qFormat="1"/>
     <w:lsdException w:name="heading 2" w:semiHidden="1" w:uiPriority="9" w:unhideWhenUsed="1" w:qFormat="1"/>
@@ -1249,13 +1318,8 @@
     <w:lsdException w:name="List Table 5 Dark Accent 6" w:uiPriority="50"/>
     <w:lsdException w:name="List Table 6 Colorful Accent 6" w:uiPriority="51"/>
     <w:lsdException w:name="List Table 7 Colorful Accent 6" w:uiPriority="52"/>
-    <w:lsdException w:name="Mention" w:semiHidden="1" w:unhideWhenUsed="1"/>
-    <w:lsdException w:name="Smart Hyperlink" w:semiHidden="1" w:unhideWhenUsed="1"/>
-    <w:lsdException w:name="Hashtag" w:semiHidden="1" w:unhideWhenUsed="1"/>
-    <w:lsdException w:name="Unresolved Mention" w:semiHidden="1" w:unhideWhenUsed="1"/>
-    <w:lsdException w:name="Smart Link" w:semiHidden="1" w:unhideWhenUsed="1"/>
   </w:latentStyles>
-  <w:style w:type="paragraph" w:default="1" w:styleId="Normal">
+  <w:style w:type="paragraph" w:default="1" w:styleId="a">
     <w:name w:val="Normal"/>
     <w:qFormat/>
     <w:rsid w:val="00B21005"/>
@@ -1263,13 +1327,13 @@
       <w:lang w:eastAsia="ja-JP"/>
     </w:rPr>
   </w:style>
-  <w:style w:type="character" w:default="1" w:styleId="DefaultParagraphFont">
+  <w:style w:type="character" w:default="1" w:styleId="a0">
     <w:name w:val="Default Paragraph Font"/>
     <w:uiPriority w:val="1"/>
     <w:semiHidden/>
     <w:unhideWhenUsed/>
   </w:style>
-  <w:style w:type="table" w:default="1" w:styleId="TableNormal">
+  <w:style w:type="table" w:default="1" w:styleId="a1">
     <w:name w:val="Normal Table"/>
     <w:uiPriority w:val="99"/>
     <w:semiHidden/>
@@ -1284,15 +1348,15 @@
       </w:tblCellMar>
     </w:tblPr>
   </w:style>
-  <w:style w:type="numbering" w:default="1" w:styleId="NoList">
+  <w:style w:type="numbering" w:default="1" w:styleId="a2">
     <w:name w:val="No List"/>
     <w:uiPriority w:val="99"/>
     <w:semiHidden/>
     <w:unhideWhenUsed/>
   </w:style>
-  <w:style w:type="character" w:styleId="Hyperlink">
+  <w:style w:type="character" w:styleId="a3">
     <w:name w:val="Hyperlink"/>
-    <w:basedOn w:val="DefaultParagraphFont"/>
+    <w:basedOn w:val="a0"/>
     <w:uiPriority w:val="99"/>
     <w:unhideWhenUsed/>
     <w:rsid w:val="00B21005"/>
@@ -1301,9 +1365,9 @@
       <w:u w:val="single"/>
     </w:rPr>
   </w:style>
-  <w:style w:type="paragraph" w:styleId="ListParagraph">
+  <w:style w:type="paragraph" w:styleId="a4">
     <w:name w:val="List Paragraph"/>
-    <w:basedOn w:val="Normal"/>
+    <w:basedOn w:val="a"/>
     <w:uiPriority w:val="34"/>
     <w:qFormat/>
     <w:rsid w:val="00B21005"/>

</xml_diff>